<commit_message>
transformed in cpp still 10x slower
</commit_message>
<xml_diff>
--- a/dont use non transformed GSL integration.docx
+++ b/dont use non transformed GSL integration.docx
@@ -397,7 +397,6 @@
         <w:t xml:space="preserve"> </w:t>
       </w:r>
       <w:proofErr w:type="spellStart"/>
-      <w:proofErr w:type="gramStart"/>
       <w:r>
         <w:rPr>
           <w:rFonts w:ascii="Menlo" w:eastAsia="Times New Roman" w:hAnsi="Menlo" w:cs="Menlo"/>
@@ -421,7 +420,6 @@
         </w:rPr>
         <w:t>(</w:t>
       </w:r>
-      <w:proofErr w:type="gramEnd"/>
       <w:r>
         <w:rPr>
           <w:rFonts w:ascii="Menlo" w:eastAsia="Times New Roman" w:hAnsi="Menlo" w:cs="Menlo"/>
@@ -558,19 +556,7 @@
           <w:szCs w:val="21"/>
           <w14:ligatures w14:val="none"/>
         </w:rPr>
-        <w:t>pRW_transformed_</w:t>
-      </w:r>
-      <w:proofErr w:type="gramStart"/>
-      <w:r>
-        <w:rPr>
-          <w:rFonts w:ascii="Menlo" w:eastAsia="Times New Roman" w:hAnsi="Menlo" w:cs="Menlo"/>
-          <w:color w:val="9CDCFE"/>
-          <w:kern w:val="0"/>
-          <w:sz w:val="21"/>
-          <w:szCs w:val="21"/>
-          <w14:ligatures w14:val="none"/>
-        </w:rPr>
-        <w:t>cpp</w:t>
+        <w:t>pRW_transformed_cpp</w:t>
       </w:r>
       <w:proofErr w:type="spellEnd"/>
       <w:r>
@@ -584,7 +570,6 @@
         </w:rPr>
         <w:t>(</w:t>
       </w:r>
-      <w:proofErr w:type="gramEnd"/>
       <w:r>
         <w:rPr>
           <w:rFonts w:ascii="Menlo" w:eastAsia="Times New Roman" w:hAnsi="Menlo" w:cs="Menlo"/>
@@ -718,19 +703,7 @@
           <w:szCs w:val="21"/>
           <w14:ligatures w14:val="none"/>
         </w:rPr>
-        <w:t>pRW_transformed_2piece_</w:t>
-      </w:r>
-      <w:proofErr w:type="gramStart"/>
-      <w:r>
-        <w:rPr>
-          <w:rFonts w:ascii="Menlo" w:eastAsia="Times New Roman" w:hAnsi="Menlo" w:cs="Menlo"/>
-          <w:color w:val="9CDCFE"/>
-          <w:kern w:val="0"/>
-          <w:sz w:val="21"/>
-          <w:szCs w:val="21"/>
-          <w14:ligatures w14:val="none"/>
-        </w:rPr>
-        <w:t>cpp</w:t>
+        <w:t>pRW_transformed_2piece_cpp</w:t>
       </w:r>
       <w:r>
         <w:rPr>
@@ -743,7 +716,6 @@
         </w:rPr>
         <w:t>(</w:t>
       </w:r>
-      <w:proofErr w:type="gramEnd"/>
       <w:r>
         <w:rPr>
           <w:rFonts w:ascii="Menlo" w:eastAsia="Times New Roman" w:hAnsi="Menlo" w:cs="Menlo"/>
@@ -891,7 +863,6 @@
         <w:t xml:space="preserve"> </w:t>
       </w:r>
       <w:proofErr w:type="spellStart"/>
-      <w:proofErr w:type="gramStart"/>
       <w:r>
         <w:rPr>
           <w:rFonts w:ascii="Menlo" w:eastAsia="Times New Roman" w:hAnsi="Menlo" w:cs="Menlo"/>
@@ -926,7 +897,6 @@
         <w:t>subplots</w:t>
       </w:r>
       <w:proofErr w:type="spellEnd"/>
-      <w:proofErr w:type="gramEnd"/>
       <w:r>
         <w:rPr>
           <w:rFonts w:ascii="Menlo" w:eastAsia="Times New Roman" w:hAnsi="Menlo" w:cs="Menlo"/>
@@ -953,7 +923,6 @@
         </w:rPr>
       </w:pPr>
       <w:proofErr w:type="spellStart"/>
-      <w:proofErr w:type="gramStart"/>
       <w:r>
         <w:rPr>
           <w:rFonts w:ascii="Menlo" w:eastAsia="Times New Roman" w:hAnsi="Menlo" w:cs="Menlo"/>
@@ -977,7 +946,6 @@
         <w:t>.plot</w:t>
       </w:r>
       <w:proofErr w:type="spellEnd"/>
-      <w:proofErr w:type="gramEnd"/>
       <w:r>
         <w:rPr>
           <w:rFonts w:ascii="Menlo" w:eastAsia="Times New Roman" w:hAnsi="Menlo" w:cs="Menlo"/>
@@ -1118,7 +1086,6 @@
         </w:rPr>
       </w:pPr>
       <w:proofErr w:type="spellStart"/>
-      <w:proofErr w:type="gramStart"/>
       <w:r>
         <w:rPr>
           <w:rFonts w:ascii="Menlo" w:eastAsia="Times New Roman" w:hAnsi="Menlo" w:cs="Menlo"/>
@@ -1142,7 +1109,6 @@
         <w:t>.plot</w:t>
       </w:r>
       <w:proofErr w:type="spellEnd"/>
-      <w:proofErr w:type="gramEnd"/>
       <w:r>
         <w:rPr>
           <w:rFonts w:ascii="Menlo" w:eastAsia="Times New Roman" w:hAnsi="Menlo" w:cs="Menlo"/>
@@ -1283,7 +1249,6 @@
         </w:rPr>
       </w:pPr>
       <w:proofErr w:type="spellStart"/>
-      <w:proofErr w:type="gramStart"/>
       <w:r>
         <w:rPr>
           <w:rFonts w:ascii="Menlo" w:eastAsia="Times New Roman" w:hAnsi="Menlo" w:cs="Menlo"/>
@@ -1307,7 +1272,6 @@
         <w:t>.plot</w:t>
       </w:r>
       <w:proofErr w:type="spellEnd"/>
-      <w:proofErr w:type="gramEnd"/>
       <w:r>
         <w:rPr>
           <w:rFonts w:ascii="Menlo" w:eastAsia="Times New Roman" w:hAnsi="Menlo" w:cs="Menlo"/>
@@ -1448,7 +1412,6 @@
         </w:rPr>
       </w:pPr>
       <w:proofErr w:type="spellStart"/>
-      <w:proofErr w:type="gramStart"/>
       <w:r>
         <w:rPr>
           <w:rFonts w:ascii="Menlo" w:eastAsia="Times New Roman" w:hAnsi="Menlo" w:cs="Menlo"/>
@@ -1472,7 +1435,6 @@
         <w:t>.plot</w:t>
       </w:r>
       <w:proofErr w:type="spellEnd"/>
-      <w:proofErr w:type="gramEnd"/>
       <w:r>
         <w:rPr>
           <w:rFonts w:ascii="Menlo" w:eastAsia="Times New Roman" w:hAnsi="Menlo" w:cs="Menlo"/>
@@ -1587,7 +1549,6 @@
         </w:rPr>
       </w:pPr>
       <w:proofErr w:type="spellStart"/>
-      <w:proofErr w:type="gramStart"/>
       <w:r>
         <w:rPr>
           <w:rFonts w:ascii="Menlo" w:eastAsia="Times New Roman" w:hAnsi="Menlo" w:cs="Menlo"/>
@@ -1622,7 +1583,6 @@
         <w:t>legend</w:t>
       </w:r>
       <w:proofErr w:type="spellEnd"/>
-      <w:proofErr w:type="gramEnd"/>
       <w:r>
         <w:rPr>
           <w:rFonts w:ascii="Menlo" w:eastAsia="Times New Roman" w:hAnsi="Menlo" w:cs="Menlo"/>
@@ -1649,7 +1609,6 @@
         </w:rPr>
       </w:pPr>
       <w:proofErr w:type="spellStart"/>
-      <w:proofErr w:type="gramStart"/>
       <w:r>
         <w:rPr>
           <w:rFonts w:ascii="Menlo" w:eastAsia="Times New Roman" w:hAnsi="Menlo" w:cs="Menlo"/>
@@ -1684,7 +1643,6 @@
         <w:t>show</w:t>
       </w:r>
       <w:proofErr w:type="spellEnd"/>
-      <w:proofErr w:type="gramEnd"/>
       <w:r>
         <w:rPr>
           <w:rFonts w:ascii="Menlo" w:eastAsia="Times New Roman" w:hAnsi="Menlo" w:cs="Menlo"/>
@@ -1699,6 +1657,9 @@
     </w:p>
     <w:p>
       <w:r>
+        <w:rPr>
+          <w:noProof/>
+        </w:rPr>
         <w:drawing>
           <wp:inline distT="0" distB="0" distL="0" distR="0" wp14:anchorId="005916B5" wp14:editId="74FF80F3">
             <wp:extent cx="2650435" cy="1850812"/>
@@ -3433,6 +3394,9 @@
     </w:p>
     <w:p>
       <w:r>
+        <w:rPr>
+          <w:noProof/>
+        </w:rPr>
         <w:lastRenderedPageBreak/>
         <w:drawing>
           <wp:inline distT="0" distB="0" distL="0" distR="0" wp14:anchorId="629CBA31" wp14:editId="4BBB894A">
@@ -3459,6 +3423,55 @@
                     <a:xfrm>
                       <a:off x="0" y="0"/>
                       <a:ext cx="3029594" cy="2182940"/>
+                    </a:xfrm>
+                    <a:prstGeom prst="rect">
+                      <a:avLst/>
+                    </a:prstGeom>
+                  </pic:spPr>
+                </pic:pic>
+              </a:graphicData>
+            </a:graphic>
+          </wp:inline>
+        </w:drawing>
+      </w:r>
+    </w:p>
+    <w:p>
+      <w:r>
+        <w:t xml:space="preserve">But the transformed is 10 times </w:t>
+      </w:r>
+      <w:proofErr w:type="gramStart"/>
+      <w:r>
+        <w:t>slower</w:t>
+      </w:r>
+      <w:proofErr w:type="gramEnd"/>
+    </w:p>
+    <w:p>
+      <w:r>
+        <w:drawing>
+          <wp:inline distT="0" distB="0" distL="0" distR="0" wp14:anchorId="3304F67D" wp14:editId="6070F798">
+            <wp:extent cx="5016500" cy="1930400"/>
+            <wp:effectExtent l="0" t="0" r="0" b="0"/>
+            <wp:docPr id="1262684154" name="Picture 1" descr="A screenshot of a computer&#10;&#10;Description automatically generated"/>
+            <wp:cNvGraphicFramePr>
+              <a:graphicFrameLocks xmlns:a="http://schemas.openxmlformats.org/drawingml/2006/main" noChangeAspect="1"/>
+            </wp:cNvGraphicFramePr>
+            <a:graphic xmlns:a="http://schemas.openxmlformats.org/drawingml/2006/main">
+              <a:graphicData uri="http://schemas.openxmlformats.org/drawingml/2006/picture">
+                <pic:pic xmlns:pic="http://schemas.openxmlformats.org/drawingml/2006/picture">
+                  <pic:nvPicPr>
+                    <pic:cNvPr id="1262684154" name="Picture 1" descr="A screenshot of a computer&#10;&#10;Description automatically generated"/>
+                    <pic:cNvPicPr/>
+                  </pic:nvPicPr>
+                  <pic:blipFill>
+                    <a:blip r:embed="rId6"/>
+                    <a:stretch>
+                      <a:fillRect/>
+                    </a:stretch>
+                  </pic:blipFill>
+                  <pic:spPr>
+                    <a:xfrm>
+                      <a:off x="0" y="0"/>
+                      <a:ext cx="5016500" cy="1930400"/>
                     </a:xfrm>
                     <a:prstGeom prst="rect">
                       <a:avLst/>

</xml_diff>